<commit_message>
primo aggiornamento canzoniere 2
</commit_message>
<xml_diff>
--- a/pdf/cantiLibretto1.docx
+++ b/pdf/cantiLibretto1.docx
@@ -3189,6 +3189,831 @@
           <w:szCs w:val="32"/>
         </w:rPr>
         <w:t> </w:t>
+      </w:r>
+    </w:p>
+    <w:p>
+      <w:pPr>
+        <w:rPr>
+          <w:sz w:val="36"/>
+          <w:szCs w:val="36"/>
+        </w:rPr>
+      </w:pPr>
+    </w:p>
+    <w:p>
+      <w:pPr>
+        <w:rPr>
+          <w:rFonts w:ascii="Chalkboard" w:hAnsi="Chalkboard" w:cs="Arial"/>
+          <w:b/>
+          <w:bCs/>
+          <w:sz w:val="36"/>
+          <w:szCs w:val="36"/>
+          <w:u w:val="single"/>
+        </w:rPr>
+      </w:pPr>
+      <w:bookmarkStart w:id="0" w:name="_Toc182992554"/>
+      <w:r>
+        <w:rPr>
+          <w:rFonts w:ascii="Chalkboard" w:hAnsi="Chalkboard" w:cs="Arial"/>
+          <w:b/>
+          <w:bCs/>
+          <w:sz w:val="36"/>
+          <w:szCs w:val="36"/>
+          <w:u w:val="single"/>
+        </w:rPr>
+        <w:t>CIELI E TERRA NUOVA</w:t>
+      </w:r>
+      <w:bookmarkEnd w:id="0"/>
+    </w:p>
+    <w:p>
+      <w:pPr>
+        <w:pStyle w:val="NormaleWeb"/>
+        <w:shd w:val="clear" w:color="auto" w:fill="FFFFFF"/>
+        <w:spacing w:before="0" w:beforeAutospacing="0" w:after="0" w:afterAutospacing="0"/>
+        <w:textAlignment w:val="baseline"/>
+        <w:rPr>
+          <w:rFonts w:ascii="Chalkboard" w:hAnsi="Chalkboard" w:cs="Open Sans"/>
+          <w:spacing w:val="15"/>
+          <w:sz w:val="20"/>
+          <w:szCs w:val="20"/>
+        </w:rPr>
+      </w:pPr>
+    </w:p>
+    <w:p>
+      <w:pPr>
+        <w:pStyle w:val="le3song"/>
+        <w:shd w:val="clear" w:color="auto" w:fill="FFFFFF"/>
+        <w:spacing w:before="0" w:beforeAutospacing="0" w:after="192" w:afterAutospacing="0"/>
+        <w:contextualSpacing/>
+        <w:rPr>
+          <w:rFonts w:ascii="Chalkboard" w:hAnsi="Chalkboard"/>
+          <w:b/>
+          <w:bCs/>
+          <w:sz w:val="32"/>
+          <w:szCs w:val="32"/>
+        </w:rPr>
+      </w:pPr>
+      <w:r>
+        <w:rPr>
+          <w:rFonts w:ascii="Chalkboard" w:hAnsi="Chalkboard"/>
+          <w:b/>
+          <w:bCs/>
+          <w:sz w:val="32"/>
+          <w:szCs w:val="32"/>
+        </w:rPr>
+        <w:t>RIT. Cieli e terra nuova il Signor darà,</w:t>
+      </w:r>
+      <w:r>
+        <w:rPr>
+          <w:rFonts w:ascii="Chalkboard" w:hAnsi="Chalkboard"/>
+          <w:b/>
+          <w:bCs/>
+          <w:sz w:val="32"/>
+          <w:szCs w:val="32"/>
+        </w:rPr>
+        <w:br/>
+        <w:t>in cui la giustizia sempre abiterà.</w:t>
+      </w:r>
+    </w:p>
+    <w:p>
+      <w:pPr>
+        <w:pStyle w:val="le3song"/>
+        <w:shd w:val="clear" w:color="auto" w:fill="FFFFFF"/>
+        <w:spacing w:before="0" w:beforeAutospacing="0" w:after="192" w:afterAutospacing="0"/>
+        <w:contextualSpacing/>
+        <w:rPr>
+          <w:rFonts w:ascii="Chalkboard" w:hAnsi="Chalkboard"/>
+          <w:b/>
+          <w:bCs/>
+          <w:sz w:val="20"/>
+          <w:szCs w:val="20"/>
+        </w:rPr>
+      </w:pPr>
+    </w:p>
+    <w:p>
+      <w:pPr>
+        <w:pStyle w:val="le3song"/>
+        <w:shd w:val="clear" w:color="auto" w:fill="FFFFFF"/>
+        <w:spacing w:before="0" w:beforeAutospacing="0" w:after="192" w:afterAutospacing="0"/>
+        <w:contextualSpacing/>
+        <w:rPr>
+          <w:rFonts w:ascii="Chalkboard" w:hAnsi="Chalkboard"/>
+          <w:sz w:val="32"/>
+          <w:szCs w:val="32"/>
+        </w:rPr>
+      </w:pPr>
+      <w:r>
+        <w:rPr>
+          <w:rFonts w:ascii="Chalkboard" w:hAnsi="Chalkboard"/>
+          <w:sz w:val="32"/>
+          <w:szCs w:val="32"/>
+        </w:rPr>
+        <w:t>1 - Tu sei Figlio di Dio e dai la libertà:</w:t>
+      </w:r>
+      <w:r>
+        <w:rPr>
+          <w:rFonts w:ascii="Chalkboard" w:hAnsi="Chalkboard"/>
+          <w:sz w:val="32"/>
+          <w:szCs w:val="32"/>
+        </w:rPr>
+        <w:br/>
+        <w:t>il tuo giudizio finale sarà la carità.</w:t>
+      </w:r>
+    </w:p>
+    <w:p>
+      <w:pPr>
+        <w:pStyle w:val="le3song"/>
+        <w:shd w:val="clear" w:color="auto" w:fill="FFFFFF"/>
+        <w:spacing w:before="0" w:beforeAutospacing="0" w:after="192" w:afterAutospacing="0"/>
+        <w:contextualSpacing/>
+        <w:rPr>
+          <w:rFonts w:ascii="Chalkboard" w:hAnsi="Chalkboard"/>
+          <w:sz w:val="20"/>
+          <w:szCs w:val="20"/>
+        </w:rPr>
+      </w:pPr>
+    </w:p>
+    <w:p>
+      <w:pPr>
+        <w:pStyle w:val="le3song"/>
+        <w:shd w:val="clear" w:color="auto" w:fill="FFFFFF"/>
+        <w:spacing w:before="0" w:beforeAutospacing="0" w:after="192" w:afterAutospacing="0"/>
+        <w:contextualSpacing/>
+        <w:rPr>
+          <w:rFonts w:ascii="Chalkboard" w:hAnsi="Chalkboard"/>
+          <w:sz w:val="32"/>
+          <w:szCs w:val="32"/>
+        </w:rPr>
+      </w:pPr>
+      <w:r>
+        <w:rPr>
+          <w:rFonts w:ascii="Chalkboard" w:hAnsi="Chalkboard"/>
+          <w:sz w:val="32"/>
+          <w:szCs w:val="32"/>
+        </w:rPr>
+        <w:t xml:space="preserve">2 - Vinta sarà la morte: in Cristo </w:t>
+      </w:r>
+      <w:proofErr w:type="spellStart"/>
+      <w:r>
+        <w:rPr>
+          <w:rFonts w:ascii="Chalkboard" w:hAnsi="Chalkboard"/>
+          <w:sz w:val="32"/>
+          <w:szCs w:val="32"/>
+        </w:rPr>
+        <w:t>risorgerem</w:t>
+      </w:r>
+      <w:proofErr w:type="spellEnd"/>
+      <w:r>
+        <w:rPr>
+          <w:rFonts w:ascii="Chalkboard" w:hAnsi="Chalkboard"/>
+          <w:sz w:val="32"/>
+          <w:szCs w:val="32"/>
+        </w:rPr>
+        <w:t>,</w:t>
+      </w:r>
+      <w:r>
+        <w:rPr>
+          <w:rFonts w:ascii="Chalkboard" w:hAnsi="Chalkboard"/>
+          <w:sz w:val="32"/>
+          <w:szCs w:val="32"/>
+        </w:rPr>
+        <w:br/>
+        <w:t xml:space="preserve">e nella gloria di Dio per sempre noi </w:t>
+      </w:r>
+      <w:proofErr w:type="spellStart"/>
+      <w:r>
+        <w:rPr>
+          <w:rFonts w:ascii="Chalkboard" w:hAnsi="Chalkboard"/>
+          <w:sz w:val="32"/>
+          <w:szCs w:val="32"/>
+        </w:rPr>
+        <w:t>vivrem</w:t>
+      </w:r>
+      <w:proofErr w:type="spellEnd"/>
+      <w:r>
+        <w:rPr>
+          <w:rFonts w:ascii="Chalkboard" w:hAnsi="Chalkboard"/>
+          <w:sz w:val="32"/>
+          <w:szCs w:val="32"/>
+        </w:rPr>
+        <w:t>.</w:t>
+      </w:r>
+    </w:p>
+    <w:p>
+      <w:pPr>
+        <w:pStyle w:val="le3song"/>
+        <w:shd w:val="clear" w:color="auto" w:fill="FFFFFF"/>
+        <w:spacing w:before="0" w:beforeAutospacing="0" w:after="192" w:afterAutospacing="0"/>
+        <w:contextualSpacing/>
+        <w:rPr>
+          <w:rFonts w:ascii="Chalkboard" w:hAnsi="Chalkboard"/>
+          <w:sz w:val="20"/>
+          <w:szCs w:val="20"/>
+        </w:rPr>
+      </w:pPr>
+    </w:p>
+    <w:p>
+      <w:pPr>
+        <w:rPr>
+          <w:rFonts w:ascii="Chalkboard" w:hAnsi="Chalkboard"/>
+          <w:sz w:val="32"/>
+          <w:szCs w:val="32"/>
+        </w:rPr>
+      </w:pPr>
+      <w:r>
+        <w:rPr>
+          <w:rFonts w:ascii="Chalkboard" w:hAnsi="Chalkboard"/>
+          <w:sz w:val="32"/>
+          <w:szCs w:val="32"/>
+        </w:rPr>
+        <w:t>3 - Il suo è regno di vita, di amore e di verità,</w:t>
+      </w:r>
+      <w:r>
+        <w:rPr>
+          <w:rFonts w:ascii="Chalkboard" w:hAnsi="Chalkboard"/>
+          <w:sz w:val="32"/>
+          <w:szCs w:val="32"/>
+        </w:rPr>
+        <w:br/>
+        <w:t>di pace e di giustizia, di gloria e santità</w:t>
+      </w:r>
+    </w:p>
+    <w:p>
+      <w:pPr>
+        <w:rPr>
+          <w:rFonts w:ascii="Chalkboard" w:hAnsi="Chalkboard"/>
+          <w:sz w:val="32"/>
+          <w:szCs w:val="32"/>
+        </w:rPr>
+      </w:pPr>
+    </w:p>
+    <w:p>
+      <w:pPr>
+        <w:rPr>
+          <w:rFonts w:ascii="Chalkboard" w:hAnsi="Chalkboard" w:cs="Arial"/>
+          <w:b/>
+          <w:bCs/>
+          <w:sz w:val="36"/>
+          <w:szCs w:val="36"/>
+          <w:u w:val="single"/>
+        </w:rPr>
+      </w:pPr>
+      <w:r>
+        <w:rPr>
+          <w:rFonts w:ascii="Chalkboard" w:hAnsi="Chalkboard" w:cs="Arial"/>
+          <w:b/>
+          <w:bCs/>
+          <w:sz w:val="36"/>
+          <w:szCs w:val="36"/>
+          <w:u w:val="single"/>
+        </w:rPr>
+        <w:lastRenderedPageBreak/>
+        <w:t>CANTO DELLA CREAZIONE</w:t>
+      </w:r>
+    </w:p>
+    <w:p>
+      <w:pPr>
+        <w:rPr>
+          <w:rFonts w:ascii="Chalkboard" w:hAnsi="Chalkboard" w:cs="Arial"/>
+          <w:sz w:val="20"/>
+          <w:szCs w:val="20"/>
+        </w:rPr>
+      </w:pPr>
+    </w:p>
+    <w:p>
+      <w:pPr>
+        <w:rPr>
+          <w:rFonts w:ascii="Chalkboard" w:hAnsi="Chalkboard"/>
+          <w:b/>
+          <w:bCs/>
+          <w:sz w:val="32"/>
+          <w:szCs w:val="32"/>
+        </w:rPr>
+      </w:pPr>
+      <w:r>
+        <w:rPr>
+          <w:rFonts w:ascii="Chalkboard" w:hAnsi="Chalkboard" w:cs="Arial"/>
+          <w:b/>
+          <w:bCs/>
+          <w:sz w:val="32"/>
+          <w:szCs w:val="32"/>
+        </w:rPr>
+        <w:t xml:space="preserve">RIT. </w:t>
+      </w:r>
+      <w:r>
+        <w:rPr>
+          <w:rFonts w:ascii="Chalkboard" w:hAnsi="Chalkboard"/>
+          <w:b/>
+          <w:bCs/>
+          <w:sz w:val="32"/>
+          <w:szCs w:val="32"/>
+        </w:rPr>
+        <w:t>Laudato sii, Signore mio! Laudato sii, Signore mio! Laudato sii, Signore mio! Laudato sii, Signore mio!</w:t>
+      </w:r>
+    </w:p>
+    <w:p>
+      <w:pPr>
+        <w:rPr>
+          <w:rFonts w:ascii="Chalkboard" w:hAnsi="Chalkboard" w:cs="Arial"/>
+          <w:b/>
+          <w:bCs/>
+          <w:sz w:val="20"/>
+          <w:szCs w:val="20"/>
+        </w:rPr>
+      </w:pPr>
+    </w:p>
+    <w:p>
+      <w:pPr>
+        <w:rPr>
+          <w:rFonts w:ascii="Chalkboard" w:hAnsi="Chalkboard"/>
+          <w:sz w:val="32"/>
+          <w:szCs w:val="32"/>
+        </w:rPr>
+      </w:pPr>
+      <w:r>
+        <w:rPr>
+          <w:rFonts w:ascii="Chalkboard" w:hAnsi="Chalkboard"/>
+          <w:sz w:val="32"/>
+          <w:szCs w:val="32"/>
+        </w:rPr>
+        <w:t xml:space="preserve">1 - Per il sole di ogni giorno </w:t>
+      </w:r>
+    </w:p>
+    <w:p>
+      <w:pPr>
+        <w:rPr>
+          <w:rFonts w:ascii="Chalkboard" w:hAnsi="Chalkboard"/>
+          <w:sz w:val="32"/>
+          <w:szCs w:val="32"/>
+        </w:rPr>
+      </w:pPr>
+      <w:r>
+        <w:rPr>
+          <w:rFonts w:ascii="Chalkboard" w:hAnsi="Chalkboard"/>
+          <w:sz w:val="32"/>
+          <w:szCs w:val="32"/>
+        </w:rPr>
+        <w:t xml:space="preserve">che riscalda e dona vita, </w:t>
+      </w:r>
+    </w:p>
+    <w:p>
+      <w:pPr>
+        <w:rPr>
+          <w:rFonts w:ascii="Chalkboard" w:hAnsi="Chalkboard"/>
+          <w:sz w:val="32"/>
+          <w:szCs w:val="32"/>
+        </w:rPr>
+      </w:pPr>
+      <w:r>
+        <w:rPr>
+          <w:rFonts w:ascii="Chalkboard" w:hAnsi="Chalkboard"/>
+          <w:sz w:val="32"/>
+          <w:szCs w:val="32"/>
+        </w:rPr>
+        <w:t xml:space="preserve">egli illumina il cammino </w:t>
+      </w:r>
+    </w:p>
+    <w:p>
+      <w:pPr>
+        <w:rPr>
+          <w:rFonts w:ascii="Chalkboard" w:hAnsi="Chalkboard"/>
+          <w:sz w:val="32"/>
+          <w:szCs w:val="32"/>
+        </w:rPr>
+      </w:pPr>
+      <w:r>
+        <w:rPr>
+          <w:rFonts w:ascii="Chalkboard" w:hAnsi="Chalkboard"/>
+          <w:sz w:val="32"/>
+          <w:szCs w:val="32"/>
+        </w:rPr>
+        <w:t xml:space="preserve">di chi cerca Te, Signore. </w:t>
+      </w:r>
+    </w:p>
+    <w:p>
+      <w:pPr>
+        <w:rPr>
+          <w:rFonts w:ascii="Chalkboard" w:hAnsi="Chalkboard"/>
+          <w:sz w:val="32"/>
+          <w:szCs w:val="32"/>
+        </w:rPr>
+      </w:pPr>
+      <w:r>
+        <w:rPr>
+          <w:rFonts w:ascii="Chalkboard" w:hAnsi="Chalkboard"/>
+          <w:sz w:val="32"/>
+          <w:szCs w:val="32"/>
+        </w:rPr>
+        <w:t xml:space="preserve">Per la luna e per le stelle </w:t>
+      </w:r>
+    </w:p>
+    <w:p>
+      <w:pPr>
+        <w:rPr>
+          <w:rFonts w:ascii="Chalkboard" w:hAnsi="Chalkboard"/>
+          <w:sz w:val="32"/>
+          <w:szCs w:val="32"/>
+        </w:rPr>
+      </w:pPr>
+      <w:r>
+        <w:rPr>
+          <w:rFonts w:ascii="Chalkboard" w:hAnsi="Chalkboard"/>
+          <w:sz w:val="32"/>
+          <w:szCs w:val="32"/>
+        </w:rPr>
+        <w:t xml:space="preserve">io le sento mie sorelle, </w:t>
+      </w:r>
+    </w:p>
+    <w:p>
+      <w:pPr>
+        <w:rPr>
+          <w:rFonts w:ascii="Chalkboard" w:hAnsi="Chalkboard"/>
+          <w:sz w:val="32"/>
+          <w:szCs w:val="32"/>
+        </w:rPr>
+      </w:pPr>
+      <w:r>
+        <w:rPr>
+          <w:rFonts w:ascii="Chalkboard" w:hAnsi="Chalkboard"/>
+          <w:sz w:val="32"/>
+          <w:szCs w:val="32"/>
+        </w:rPr>
+        <w:t xml:space="preserve">le hai formate su nel cielo </w:t>
+      </w:r>
+    </w:p>
+    <w:p>
+      <w:pPr>
+        <w:rPr>
+          <w:rFonts w:ascii="Chalkboard" w:hAnsi="Chalkboard"/>
+          <w:sz w:val="32"/>
+          <w:szCs w:val="32"/>
+        </w:rPr>
+      </w:pPr>
+      <w:r>
+        <w:rPr>
+          <w:rFonts w:ascii="Chalkboard" w:hAnsi="Chalkboard"/>
+          <w:sz w:val="32"/>
+          <w:szCs w:val="32"/>
+        </w:rPr>
+        <w:t>e le doni a chi è nel buio.</w:t>
+      </w:r>
+    </w:p>
+    <w:p>
+      <w:pPr>
+        <w:rPr>
+          <w:rFonts w:ascii="Chalkboard" w:hAnsi="Chalkboard" w:cs="Arial"/>
+          <w:sz w:val="20"/>
+          <w:szCs w:val="20"/>
+        </w:rPr>
+      </w:pPr>
+    </w:p>
+    <w:p>
+      <w:pPr>
+        <w:rPr>
+          <w:rFonts w:ascii="Chalkboard" w:hAnsi="Chalkboard"/>
+          <w:sz w:val="32"/>
+          <w:szCs w:val="32"/>
+        </w:rPr>
+      </w:pPr>
+      <w:r>
+        <w:rPr>
+          <w:rFonts w:ascii="Chalkboard" w:hAnsi="Chalkboard" w:cs="Arial"/>
+          <w:sz w:val="32"/>
+          <w:szCs w:val="32"/>
+        </w:rPr>
+        <w:t xml:space="preserve">2 - </w:t>
+      </w:r>
+      <w:r>
+        <w:rPr>
+          <w:rFonts w:ascii="Chalkboard" w:hAnsi="Chalkboard"/>
+          <w:sz w:val="32"/>
+          <w:szCs w:val="32"/>
+        </w:rPr>
+        <w:t xml:space="preserve">Per la nostra madre terra </w:t>
+      </w:r>
+    </w:p>
+    <w:p>
+      <w:pPr>
+        <w:rPr>
+          <w:rFonts w:ascii="Chalkboard" w:hAnsi="Chalkboard"/>
+          <w:sz w:val="32"/>
+          <w:szCs w:val="32"/>
+        </w:rPr>
+      </w:pPr>
+      <w:r>
+        <w:rPr>
+          <w:rFonts w:ascii="Chalkboard" w:hAnsi="Chalkboard"/>
+          <w:sz w:val="32"/>
+          <w:szCs w:val="32"/>
+        </w:rPr>
+        <w:t xml:space="preserve">che ci dona fiori ed erba, </w:t>
+      </w:r>
+    </w:p>
+    <w:p>
+      <w:pPr>
+        <w:rPr>
+          <w:rFonts w:ascii="Chalkboard" w:hAnsi="Chalkboard"/>
+          <w:sz w:val="32"/>
+          <w:szCs w:val="32"/>
+        </w:rPr>
+      </w:pPr>
+      <w:r>
+        <w:rPr>
+          <w:rFonts w:ascii="Chalkboard" w:hAnsi="Chalkboard"/>
+          <w:sz w:val="32"/>
+          <w:szCs w:val="32"/>
+        </w:rPr>
+        <w:t xml:space="preserve">su di lei noi fatichiamo </w:t>
+      </w:r>
+    </w:p>
+    <w:p>
+      <w:pPr>
+        <w:rPr>
+          <w:rFonts w:ascii="Chalkboard" w:hAnsi="Chalkboard"/>
+          <w:sz w:val="32"/>
+          <w:szCs w:val="32"/>
+        </w:rPr>
+      </w:pPr>
+      <w:r>
+        <w:rPr>
+          <w:rFonts w:ascii="Chalkboard" w:hAnsi="Chalkboard"/>
+          <w:sz w:val="32"/>
+          <w:szCs w:val="32"/>
+        </w:rPr>
+        <w:t xml:space="preserve">per il pane di ogni giorno. </w:t>
+      </w:r>
+    </w:p>
+    <w:p>
+      <w:pPr>
+        <w:rPr>
+          <w:rFonts w:ascii="Chalkboard" w:hAnsi="Chalkboard"/>
+          <w:sz w:val="32"/>
+          <w:szCs w:val="32"/>
+        </w:rPr>
+      </w:pPr>
+      <w:r>
+        <w:rPr>
+          <w:rFonts w:ascii="Chalkboard" w:hAnsi="Chalkboard"/>
+          <w:sz w:val="32"/>
+          <w:szCs w:val="32"/>
+        </w:rPr>
+        <w:t xml:space="preserve">Per chi soffre con coraggio </w:t>
+      </w:r>
+    </w:p>
+    <w:p>
+      <w:pPr>
+        <w:rPr>
+          <w:rFonts w:ascii="Chalkboard" w:hAnsi="Chalkboard"/>
+          <w:sz w:val="32"/>
+          <w:szCs w:val="32"/>
+        </w:rPr>
+      </w:pPr>
+      <w:r>
+        <w:rPr>
+          <w:rFonts w:ascii="Chalkboard" w:hAnsi="Chalkboard"/>
+          <w:sz w:val="32"/>
+          <w:szCs w:val="32"/>
+        </w:rPr>
+        <w:t xml:space="preserve">e perdona nel Tuo amore, </w:t>
+      </w:r>
+    </w:p>
+    <w:p>
+      <w:pPr>
+        <w:rPr>
+          <w:rFonts w:ascii="Chalkboard" w:hAnsi="Chalkboard"/>
+          <w:sz w:val="32"/>
+          <w:szCs w:val="32"/>
+        </w:rPr>
+      </w:pPr>
+      <w:r>
+        <w:rPr>
+          <w:rFonts w:ascii="Chalkboard" w:hAnsi="Chalkboard"/>
+          <w:sz w:val="32"/>
+          <w:szCs w:val="32"/>
+        </w:rPr>
+        <w:t xml:space="preserve">Tu gli dai la pace Tua </w:t>
+      </w:r>
+    </w:p>
+    <w:p>
+      <w:pPr>
+        <w:rPr>
+          <w:rFonts w:ascii="Chalkboard" w:hAnsi="Chalkboard"/>
+          <w:sz w:val="32"/>
+          <w:szCs w:val="32"/>
+        </w:rPr>
+      </w:pPr>
+      <w:r>
+        <w:rPr>
+          <w:rFonts w:ascii="Chalkboard" w:hAnsi="Chalkboard"/>
+          <w:sz w:val="32"/>
+          <w:szCs w:val="32"/>
+        </w:rPr>
+        <w:t>alla sera della vita.</w:t>
+      </w:r>
+    </w:p>
+    <w:p>
+      <w:pPr>
+        <w:rPr>
+          <w:rFonts w:ascii="Chalkboard" w:hAnsi="Chalkboard"/>
+          <w:sz w:val="20"/>
+          <w:szCs w:val="20"/>
+        </w:rPr>
+      </w:pPr>
+    </w:p>
+    <w:p>
+      <w:pPr>
+        <w:rPr>
+          <w:rFonts w:ascii="Chalkboard" w:hAnsi="Chalkboard"/>
+          <w:sz w:val="32"/>
+          <w:szCs w:val="32"/>
+        </w:rPr>
+      </w:pPr>
+      <w:r>
+        <w:rPr>
+          <w:rFonts w:ascii="Chalkboard" w:hAnsi="Chalkboard"/>
+          <w:sz w:val="32"/>
+          <w:szCs w:val="32"/>
+        </w:rPr>
+        <w:t xml:space="preserve">3 - Per la morte che è di tutti </w:t>
+      </w:r>
+    </w:p>
+    <w:p>
+      <w:pPr>
+        <w:rPr>
+          <w:rFonts w:ascii="Chalkboard" w:hAnsi="Chalkboard"/>
+          <w:sz w:val="32"/>
+          <w:szCs w:val="32"/>
+        </w:rPr>
+      </w:pPr>
+      <w:r>
+        <w:rPr>
+          <w:rFonts w:ascii="Chalkboard" w:hAnsi="Chalkboard"/>
+          <w:sz w:val="32"/>
+          <w:szCs w:val="32"/>
+        </w:rPr>
+        <w:t xml:space="preserve">io la sento in ogni istante, </w:t>
+      </w:r>
+    </w:p>
+    <w:p>
+      <w:pPr>
+        <w:rPr>
+          <w:rFonts w:ascii="Chalkboard" w:hAnsi="Chalkboard"/>
+          <w:sz w:val="32"/>
+          <w:szCs w:val="32"/>
+        </w:rPr>
+      </w:pPr>
+      <w:r>
+        <w:rPr>
+          <w:rFonts w:ascii="Chalkboard" w:hAnsi="Chalkboard"/>
+          <w:sz w:val="32"/>
+          <w:szCs w:val="32"/>
+        </w:rPr>
+        <w:t xml:space="preserve">ma se vivo nel Tuo amore </w:t>
+      </w:r>
+    </w:p>
+    <w:p>
+      <w:pPr>
+        <w:rPr>
+          <w:rFonts w:ascii="Chalkboard" w:hAnsi="Chalkboard"/>
+          <w:sz w:val="32"/>
+          <w:szCs w:val="32"/>
+        </w:rPr>
+      </w:pPr>
+      <w:r>
+        <w:rPr>
+          <w:rFonts w:ascii="Chalkboard" w:hAnsi="Chalkboard"/>
+          <w:sz w:val="32"/>
+          <w:szCs w:val="32"/>
+        </w:rPr>
+        <w:t xml:space="preserve">dona un senso alla mia vita. </w:t>
+      </w:r>
+    </w:p>
+    <w:p>
+      <w:pPr>
+        <w:rPr>
+          <w:rFonts w:ascii="Chalkboard" w:hAnsi="Chalkboard"/>
+          <w:sz w:val="32"/>
+          <w:szCs w:val="32"/>
+        </w:rPr>
+      </w:pPr>
+      <w:r>
+        <w:rPr>
+          <w:rFonts w:ascii="Chalkboard" w:hAnsi="Chalkboard"/>
+          <w:sz w:val="32"/>
+          <w:szCs w:val="32"/>
+        </w:rPr>
+        <w:t xml:space="preserve">Per l'amore che è nel mondo </w:t>
+      </w:r>
+    </w:p>
+    <w:p>
+      <w:pPr>
+        <w:rPr>
+          <w:rFonts w:ascii="Chalkboard" w:hAnsi="Chalkboard"/>
+          <w:sz w:val="32"/>
+          <w:szCs w:val="32"/>
+        </w:rPr>
+      </w:pPr>
+      <w:r>
+        <w:rPr>
+          <w:rFonts w:ascii="Chalkboard" w:hAnsi="Chalkboard"/>
+          <w:sz w:val="32"/>
+          <w:szCs w:val="32"/>
+        </w:rPr>
+        <w:t xml:space="preserve">tra una donna e l'uomo suo, </w:t>
+      </w:r>
+    </w:p>
+    <w:p>
+      <w:pPr>
+        <w:rPr>
+          <w:rFonts w:ascii="Chalkboard" w:hAnsi="Chalkboard"/>
+          <w:sz w:val="32"/>
+          <w:szCs w:val="32"/>
+        </w:rPr>
+      </w:pPr>
+      <w:r>
+        <w:rPr>
+          <w:rFonts w:ascii="Chalkboard" w:hAnsi="Chalkboard"/>
+          <w:sz w:val="32"/>
+          <w:szCs w:val="32"/>
+        </w:rPr>
+        <w:t xml:space="preserve">per la vita dei bambini </w:t>
+      </w:r>
+    </w:p>
+    <w:p>
+      <w:pPr>
+        <w:rPr>
+          <w:rFonts w:ascii="Chalkboard" w:hAnsi="Chalkboard"/>
+          <w:sz w:val="32"/>
+          <w:szCs w:val="32"/>
+        </w:rPr>
+      </w:pPr>
+      <w:r>
+        <w:rPr>
+          <w:rFonts w:ascii="Chalkboard" w:hAnsi="Chalkboard"/>
+          <w:sz w:val="32"/>
+          <w:szCs w:val="32"/>
+        </w:rPr>
+        <w:t xml:space="preserve">che il mio mondo fanno nuovo. </w:t>
+      </w:r>
+    </w:p>
+    <w:p>
+      <w:pPr>
+        <w:rPr>
+          <w:rFonts w:ascii="Chalkboard" w:hAnsi="Chalkboard"/>
+          <w:sz w:val="32"/>
+          <w:szCs w:val="32"/>
+        </w:rPr>
+      </w:pPr>
+      <w:r>
+        <w:rPr>
+          <w:rFonts w:ascii="Chalkboard" w:hAnsi="Chalkboard"/>
+          <w:sz w:val="32"/>
+          <w:szCs w:val="32"/>
+        </w:rPr>
+        <w:t xml:space="preserve">Io ti canto mio Signore </w:t>
+      </w:r>
+    </w:p>
+    <w:p>
+      <w:pPr>
+        <w:rPr>
+          <w:rFonts w:ascii="Chalkboard" w:hAnsi="Chalkboard"/>
+          <w:sz w:val="32"/>
+          <w:szCs w:val="32"/>
+        </w:rPr>
+      </w:pPr>
+      <w:r>
+        <w:rPr>
+          <w:rFonts w:ascii="Chalkboard" w:hAnsi="Chalkboard"/>
+          <w:sz w:val="32"/>
+          <w:szCs w:val="32"/>
+        </w:rPr>
+        <w:t xml:space="preserve">e con me la creazione </w:t>
+      </w:r>
+    </w:p>
+    <w:p>
+      <w:pPr>
+        <w:rPr>
+          <w:rFonts w:ascii="Chalkboard" w:hAnsi="Chalkboard"/>
+          <w:sz w:val="32"/>
+          <w:szCs w:val="32"/>
+        </w:rPr>
+      </w:pPr>
+      <w:r>
+        <w:rPr>
+          <w:rFonts w:ascii="Chalkboard" w:hAnsi="Chalkboard"/>
+          <w:sz w:val="32"/>
+          <w:szCs w:val="32"/>
+        </w:rPr>
+        <w:t xml:space="preserve">ti ringrazio umilmente </w:t>
+      </w:r>
+    </w:p>
+    <w:p>
+      <w:r>
+        <w:rPr>
+          <w:rFonts w:ascii="Chalkboard" w:hAnsi="Chalkboard"/>
+          <w:sz w:val="32"/>
+          <w:szCs w:val="32"/>
+        </w:rPr>
+        <w:t>perché Tu sei il Signore!</w:t>
       </w:r>
     </w:p>
     <w:p/>
@@ -3599,6 +4424,30 @@
     <w:name w:val="Normal"/>
     <w:qFormat/>
   </w:style>
+  <w:style w:type="paragraph" w:styleId="Titolo1">
+    <w:name w:val="heading 1"/>
+    <w:basedOn w:val="Normale"/>
+    <w:next w:val="Normale"/>
+    <w:link w:val="Titolo1Carattere"/>
+    <w:uiPriority w:val="9"/>
+    <w:qFormat/>
+    <w:rsid w:val="00C857F2"/>
+    <w:pPr>
+      <w:keepNext/>
+      <w:keepLines/>
+      <w:spacing w:before="240"/>
+      <w:outlineLvl w:val="0"/>
+    </w:pPr>
+    <w:rPr>
+      <w:rFonts w:asciiTheme="majorHAnsi" w:eastAsiaTheme="majorEastAsia" w:hAnsiTheme="majorHAnsi" w:cstheme="majorBidi"/>
+      <w:color w:val="2F5496" w:themeColor="accent1" w:themeShade="BF"/>
+      <w:kern w:val="0"/>
+      <w:sz w:val="32"/>
+      <w:szCs w:val="32"/>
+      <w:lang w:eastAsia="it-IT"/>
+      <w14:ligatures w14:val="none"/>
+    </w:rPr>
+  </w:style>
   <w:style w:type="character" w:default="1" w:styleId="Carpredefinitoparagrafo">
     <w:name w:val="Default Paragraph Font"/>
     <w:uiPriority w:val="1"/>
@@ -3651,6 +4500,36 @@
     <w:rPr>
       <w:b/>
       <w:bCs/>
+    </w:rPr>
+  </w:style>
+  <w:style w:type="character" w:customStyle="1" w:styleId="Titolo1Carattere">
+    <w:name w:val="Titolo 1 Carattere"/>
+    <w:basedOn w:val="Carpredefinitoparagrafo"/>
+    <w:link w:val="Titolo1"/>
+    <w:uiPriority w:val="9"/>
+    <w:rsid w:val="00C857F2"/>
+    <w:rPr>
+      <w:rFonts w:asciiTheme="majorHAnsi" w:eastAsiaTheme="majorEastAsia" w:hAnsiTheme="majorHAnsi" w:cstheme="majorBidi"/>
+      <w:color w:val="2F5496" w:themeColor="accent1" w:themeShade="BF"/>
+      <w:kern w:val="0"/>
+      <w:sz w:val="32"/>
+      <w:szCs w:val="32"/>
+      <w:lang w:eastAsia="it-IT"/>
+      <w14:ligatures w14:val="none"/>
+    </w:rPr>
+  </w:style>
+  <w:style w:type="paragraph" w:customStyle="1" w:styleId="le3song">
+    <w:name w:val="le3song"/>
+    <w:basedOn w:val="Normale"/>
+    <w:rsid w:val="00C857F2"/>
+    <w:pPr>
+      <w:spacing w:before="100" w:beforeAutospacing="1" w:after="100" w:afterAutospacing="1"/>
+    </w:pPr>
+    <w:rPr>
+      <w:rFonts w:ascii="Times New Roman" w:eastAsia="Times New Roman" w:hAnsi="Times New Roman" w:cs="Times New Roman"/>
+      <w:kern w:val="0"/>
+      <w:lang w:eastAsia="it-IT"/>
+      <w14:ligatures w14:val="none"/>
     </w:rPr>
   </w:style>
 </w:styles>
@@ -3949,4 +4828,16 @@
     </a:ext>
   </a:extLst>
 </a:theme>
+</file>
+
+<file path=customXml/item1.xml><?xml version="1.0" encoding="utf-8"?>
+<b:Sources xmlns:b="http://schemas.openxmlformats.org/officeDocument/2006/bibliography" xmlns="http://schemas.openxmlformats.org/officeDocument/2006/bibliography" SelectedStyle="/APASixthEditionOfficeOnline.xsl" StyleName="APA" Version="6"/>
+</file>
+
+<file path=customXml/itemProps1.xml><?xml version="1.0" encoding="utf-8"?>
+<ds:datastoreItem xmlns:ds="http://schemas.openxmlformats.org/officeDocument/2006/customXml" ds:itemID="{6C0A6DA5-723A-B546-A34C-93C7CF5E3B67}">
+  <ds:schemaRefs>
+    <ds:schemaRef ds:uri="http://schemas.openxmlformats.org/officeDocument/2006/bibliography"/>
+  </ds:schemaRefs>
+</ds:datastoreItem>
 </file>
</xml_diff>